<commit_message>
Updated meeting minute 19/04/2021
</commit_message>
<xml_diff>
--- a/Minute meetings/Minute meeting - 19-04-2021.docx
+++ b/Minute meetings/Minute meeting - 19-04-2021.docx
@@ -76,13 +76,14 @@
       <w:r>
         <w:t xml:space="preserve"> </w:t>
       </w:r>
-    </w:p>
-    <w:p>
-      <w:r>
-        <w:t>Talked about what we are going to do this week. As it is nearing the end of the year, we are focusing on our dissertations, spending as much time on it as we can meaning we will be spending little time dedicating to the game</w:t>
-      </w:r>
-      <w:r>
-        <w:t>. Also had a quick look at ambient sound effects for the background</w:t>
+      <w:r>
+        <w:t>We talked about maybe adding more easier to access objectives to them a clue to tell them what to do.</w:t>
+      </w:r>
+      <w:r>
+        <w:t xml:space="preserve"> We also talked about how to direct the player to the door first, and then the button.</w:t>
+      </w:r>
+      <w:r>
+        <w:t xml:space="preserve"> We couldn’t do too much as there isn’t much time to change many things </w:t>
       </w:r>
     </w:p>
     <w:p/>
@@ -96,7 +97,10 @@
         <w:t>Jack Gilmour:</w:t>
       </w:r>
       <w:r>
-        <w:t xml:space="preserve"> N/A</w:t>
+        <w:t xml:space="preserve"> </w:t>
+      </w:r>
+      <w:r>
+        <w:t>Iterated another version of the introduction to the monster</w:t>
       </w:r>
     </w:p>
     <w:p>
@@ -104,10 +108,10 @@
         <w:t>Luke Baldwin:</w:t>
       </w:r>
       <w:r>
-        <w:t xml:space="preserve"> Added to the game design doc, Added more environmental story telling assets to the Lobby area</w:t>
-      </w:r>
-      <w:r>
-        <w:t xml:space="preserve"> and generator room</w:t>
+        <w:t xml:space="preserve"> </w:t>
+      </w:r>
+      <w:r>
+        <w:t>Updated FDD with map changes/story changes and completed storytelling in the lobby. Also found sound effect for a ringing phone</w:t>
       </w:r>
     </w:p>
     <w:p>
@@ -121,7 +125,7 @@
         <w:t>:</w:t>
       </w:r>
       <w:r>
-        <w:t xml:space="preserve"> Bug fixes</w:t>
+        <w:t xml:space="preserve"> Tidied code</w:t>
       </w:r>
     </w:p>
     <w:p>
@@ -129,7 +133,10 @@
         <w:t>Lewis Arnold:</w:t>
       </w:r>
       <w:r>
-        <w:t xml:space="preserve"> N/A</w:t>
+        <w:t xml:space="preserve"> </w:t>
+      </w:r>
+      <w:r>
+        <w:t>Tidied code</w:t>
       </w:r>
     </w:p>
     <w:p/>
@@ -143,7 +150,10 @@
         <w:t>Jack Gilmour:</w:t>
       </w:r>
       <w:r>
-        <w:t xml:space="preserve"> Figure out what to do for the first interaction</w:t>
+        <w:t xml:space="preserve"> </w:t>
+      </w:r>
+      <w:r>
+        <w:t>Find/make model for key card</w:t>
       </w:r>
     </w:p>
     <w:p>
@@ -151,7 +161,10 @@
         <w:t>Luke Baldwin:</w:t>
       </w:r>
       <w:r>
-        <w:t xml:space="preserve"> Create environmental storytelling for the lobby area update more sections of the GDD</w:t>
+        <w:t xml:space="preserve"> </w:t>
+      </w:r>
+      <w:r>
+        <w:t xml:space="preserve">Add vents to level </w:t>
       </w:r>
     </w:p>
     <w:p>
@@ -168,7 +181,7 @@
         <w:t xml:space="preserve"> </w:t>
       </w:r>
       <w:r>
-        <w:t>Tidy code and add comments</w:t>
+        <w:t>Code comments and tidy code</w:t>
       </w:r>
     </w:p>
     <w:p>
@@ -179,10 +192,10 @@
         <w:t xml:space="preserve"> </w:t>
       </w:r>
       <w:r>
-        <w:t>Change the size of the enemy</w:t>
-      </w:r>
-      <w:r>
-        <w:t>, Tidy code and add comments</w:t>
+        <w:t xml:space="preserve">Implement SFX, </w:t>
+      </w:r>
+      <w:r>
+        <w:t>Code comments and tidy code</w:t>
       </w:r>
     </w:p>
     <w:p/>
@@ -194,7 +207,7 @@
         <w:t xml:space="preserve"> </w:t>
       </w:r>
       <w:r>
-        <w:t>10.30</w:t>
+        <w:t>15.30</w:t>
       </w:r>
     </w:p>
     <w:p>

</xml_diff>